<commit_message>
added sonder tracks page + other minor updates
</commit_message>
<xml_diff>
--- a/docs/Professional-CV.docx
+++ b/docs/Professional-CV.docx
@@ -59,13 +59,24 @@
           <w:szCs w:val="20"/>
         </w:rPr>
       </w:pPr>
-      <w:r>
+    </w:p>
+    <w:p>
+      <w:pPr>
+        <w:spacing w:line="264" w:lineRule="auto"/>
         <w:rPr>
           <w:rFonts w:ascii="Helvetica Neue" w:eastAsia="Helvetica Neue" w:hAnsi="Helvetica Neue" w:cs="Helvetica Neue"/>
           <w:b/>
           <w:sz w:val="20"/>
           <w:szCs w:val="20"/>
         </w:rPr>
+      </w:pPr>
+      <w:r>
+        <w:rPr>
+          <w:rFonts w:ascii="Helvetica Neue" w:eastAsia="Helvetica Neue" w:hAnsi="Helvetica Neue" w:cs="Helvetica Neue"/>
+          <w:b/>
+          <w:sz w:val="20"/>
+          <w:szCs w:val="20"/>
+        </w:rPr>
         <w:t>EDUCATION</w:t>
       </w:r>
     </w:p>
@@ -134,15 +145,23 @@
           <w:szCs w:val="17"/>
         </w:rPr>
         <w:tab/>
-      </w:r>
-      <w:r>
-        <w:rPr>
-          <w:rFonts w:ascii="Helvetica Neue" w:eastAsia="Helvetica Neue" w:hAnsi="Helvetica Neue" w:cs="Helvetica Neue"/>
-          <w:sz w:val="17"/>
-          <w:szCs w:val="17"/>
-        </w:rPr>
-        <w:tab/>
-        <w:t xml:space="preserve">        Sep 2024 - May 2026</w:t>
+        <w:t xml:space="preserve">     </w:t>
+      </w:r>
+      <w:r>
+        <w:rPr>
+          <w:rFonts w:ascii="Helvetica Neue" w:eastAsia="Helvetica Neue" w:hAnsi="Helvetica Neue" w:cs="Helvetica Neue"/>
+          <w:sz w:val="17"/>
+          <w:szCs w:val="17"/>
+        </w:rPr>
+        <w:t>Sep 2024 - May 2026</w:t>
+      </w:r>
+      <w:r>
+        <w:rPr>
+          <w:rFonts w:ascii="Helvetica Neue" w:eastAsia="Helvetica Neue" w:hAnsi="Helvetica Neue" w:cs="Helvetica Neue"/>
+          <w:sz w:val="17"/>
+          <w:szCs w:val="17"/>
+        </w:rPr>
+        <w:t xml:space="preserve"> (expected)</w:t>
       </w:r>
     </w:p>
     <w:p>
@@ -200,25 +219,7 @@
           <w:sz w:val="17"/>
           <w:szCs w:val="17"/>
         </w:rPr>
-        <w:t xml:space="preserve">Joan </w:t>
-      </w:r>
-      <w:proofErr w:type="spellStart"/>
-      <w:r>
-        <w:rPr>
-          <w:rFonts w:ascii="Helvetica Neue" w:eastAsia="Helvetica Neue" w:hAnsi="Helvetica Neue" w:cs="Helvetica Neue"/>
-          <w:sz w:val="17"/>
-          <w:szCs w:val="17"/>
-        </w:rPr>
-        <w:t>Truckenbrod</w:t>
-      </w:r>
-      <w:proofErr w:type="spellEnd"/>
-      <w:r>
-        <w:rPr>
-          <w:rFonts w:ascii="Helvetica Neue" w:eastAsia="Helvetica Neue" w:hAnsi="Helvetica Neue" w:cs="Helvetica Neue"/>
-          <w:sz w:val="17"/>
-          <w:szCs w:val="17"/>
-        </w:rPr>
-        <w:t xml:space="preserve"> Scholarship</w:t>
+        <w:t>Joan Truckenbrod Scholarship</w:t>
       </w:r>
       <w:r>
         <w:rPr>
@@ -234,7 +235,41 @@
           <w:sz w:val="17"/>
           <w:szCs w:val="17"/>
         </w:rPr>
-        <w:t>Ox-Bow Merit Scholarship</w:t>
+        <w:t xml:space="preserve">Mitchell Sound Grant, Neiman </w:t>
+      </w:r>
+      <w:r>
+        <w:rPr>
+          <w:rFonts w:ascii="Helvetica Neue" w:eastAsia="Helvetica Neue" w:hAnsi="Helvetica Neue" w:cs="Helvetica Neue"/>
+          <w:sz w:val="17"/>
+          <w:szCs w:val="17"/>
+        </w:rPr>
+        <w:t>Scholarship</w:t>
+      </w:r>
+      <w:r>
+        <w:rPr>
+          <w:rFonts w:ascii="Helvetica Neue" w:eastAsia="Helvetica Neue" w:hAnsi="Helvetica Neue" w:cs="Helvetica Neue"/>
+          <w:sz w:val="17"/>
+          <w:szCs w:val="17"/>
+        </w:rPr>
+        <w:t xml:space="preserve"> (</w:t>
+      </w:r>
+      <w:proofErr w:type="gramStart"/>
+      <w:r>
+        <w:rPr>
+          <w:rFonts w:ascii="Helvetica Neue" w:eastAsia="Helvetica Neue" w:hAnsi="Helvetica Neue" w:cs="Helvetica Neue"/>
+          <w:sz w:val="17"/>
+          <w:szCs w:val="17"/>
+        </w:rPr>
+        <w:t>Ox-Bow</w:t>
+      </w:r>
+      <w:proofErr w:type="gramEnd"/>
+      <w:r>
+        <w:rPr>
+          <w:rFonts w:ascii="Helvetica Neue" w:eastAsia="Helvetica Neue" w:hAnsi="Helvetica Neue" w:cs="Helvetica Neue"/>
+          <w:sz w:val="17"/>
+          <w:szCs w:val="17"/>
+        </w:rPr>
+        <w:t>)</w:t>
       </w:r>
     </w:p>
     <w:p>
@@ -780,8 +815,6 @@
         <w:spacing w:line="264" w:lineRule="auto"/>
         <w:rPr>
           <w:rFonts w:ascii="Helvetica Neue" w:eastAsia="Helvetica Neue" w:hAnsi="Helvetica Neue" w:cs="Helvetica Neue"/>
-          <w:sz w:val="28"/>
-          <w:szCs w:val="28"/>
         </w:rPr>
       </w:pPr>
     </w:p>
@@ -898,7 +931,31 @@
           <w:szCs w:val="17"/>
         </w:rPr>
         <w:tab/>
-        <w:t xml:space="preserve">           Sep 2024 - Present</w:t>
+        <w:t xml:space="preserve">        Sep 2024 </w:t>
+      </w:r>
+      <w:r>
+        <w:rPr>
+          <w:rFonts w:ascii="Helvetica Neue" w:eastAsia="Helvetica Neue" w:hAnsi="Helvetica Neue" w:cs="Helvetica Neue"/>
+          <w:sz w:val="17"/>
+          <w:szCs w:val="17"/>
+        </w:rPr>
+        <w:t>-</w:t>
+      </w:r>
+      <w:r>
+        <w:rPr>
+          <w:rFonts w:ascii="Helvetica Neue" w:eastAsia="Helvetica Neue" w:hAnsi="Helvetica Neue" w:cs="Helvetica Neue"/>
+          <w:sz w:val="17"/>
+          <w:szCs w:val="17"/>
+        </w:rPr>
+        <w:t xml:space="preserve"> </w:t>
+      </w:r>
+      <w:r>
+        <w:rPr>
+          <w:rFonts w:ascii="Helvetica Neue" w:eastAsia="Helvetica Neue" w:hAnsi="Helvetica Neue" w:cs="Helvetica Neue"/>
+          <w:sz w:val="17"/>
+          <w:szCs w:val="17"/>
+        </w:rPr>
+        <w:t>Mar 2025</w:t>
       </w:r>
     </w:p>
     <w:p>
@@ -1622,17 +1679,6 @@
     <w:p>
       <w:pPr>
         <w:spacing w:line="264" w:lineRule="auto"/>
-        <w:ind w:left="720"/>
-        <w:rPr>
-          <w:rFonts w:ascii="Helvetica Neue" w:eastAsia="Helvetica Neue" w:hAnsi="Helvetica Neue" w:cs="Helvetica Neue"/>
-          <w:sz w:val="17"/>
-          <w:szCs w:val="17"/>
-        </w:rPr>
-      </w:pPr>
-    </w:p>
-    <w:p>
-      <w:pPr>
-        <w:spacing w:line="264" w:lineRule="auto"/>
         <w:rPr>
           <w:rFonts w:ascii="Helvetica Neue" w:eastAsia="Helvetica Neue" w:hAnsi="Helvetica Neue" w:cs="Helvetica Neue"/>
           <w:i/>
@@ -1679,7 +1725,6 @@
         </w:rPr>
         <w:t xml:space="preserve">, </w:t>
       </w:r>
-      <w:proofErr w:type="spellStart"/>
       <w:r>
         <w:rPr>
           <w:rFonts w:ascii="Helvetica Neue" w:eastAsia="Helvetica Neue" w:hAnsi="Helvetica Neue" w:cs="Helvetica Neue"/>
@@ -1687,17 +1732,7 @@
           <w:sz w:val="17"/>
           <w:szCs w:val="17"/>
         </w:rPr>
-        <w:t>Danino</w:t>
-      </w:r>
-      <w:proofErr w:type="spellEnd"/>
-      <w:r>
-        <w:rPr>
-          <w:rFonts w:ascii="Helvetica Neue" w:eastAsia="Helvetica Neue" w:hAnsi="Helvetica Neue" w:cs="Helvetica Neue"/>
-          <w:b/>
-          <w:sz w:val="17"/>
-          <w:szCs w:val="17"/>
-        </w:rPr>
-        <w:t xml:space="preserve"> Lab, Columbia University</w:t>
+        <w:t>Danino Lab, Columbia University</w:t>
       </w:r>
       <w:r>
         <w:rPr>
@@ -1989,8 +2024,6 @@
         <w:spacing w:line="264" w:lineRule="auto"/>
         <w:rPr>
           <w:rFonts w:ascii="Helvetica Neue" w:eastAsia="Helvetica Neue" w:hAnsi="Helvetica Neue" w:cs="Helvetica Neue"/>
-          <w:sz w:val="28"/>
-          <w:szCs w:val="28"/>
         </w:rPr>
       </w:pPr>
     </w:p>
@@ -2471,8 +2504,6 @@
         <w:spacing w:line="264" w:lineRule="auto"/>
         <w:rPr>
           <w:rFonts w:ascii="Helvetica Neue" w:eastAsia="Helvetica Neue" w:hAnsi="Helvetica Neue" w:cs="Helvetica Neue"/>
-          <w:sz w:val="28"/>
-          <w:szCs w:val="28"/>
         </w:rPr>
       </w:pPr>
     </w:p>
@@ -2602,23 +2633,47 @@
           <w:szCs w:val="17"/>
         </w:rPr>
         <w:tab/>
-        <w:t xml:space="preserve">        </w:t>
-      </w:r>
-      <w:r>
-        <w:rPr>
-          <w:rFonts w:ascii="Helvetica Neue" w:eastAsia="Helvetica Neue" w:hAnsi="Helvetica Neue" w:cs="Helvetica Neue"/>
-          <w:sz w:val="17"/>
-          <w:szCs w:val="17"/>
-        </w:rPr>
-        <w:t xml:space="preserve">   </w:t>
-      </w:r>
-      <w:r>
-        <w:rPr>
-          <w:rFonts w:ascii="Helvetica Neue" w:eastAsia="Helvetica Neue" w:hAnsi="Helvetica Neue" w:cs="Helvetica Neue"/>
-          <w:sz w:val="17"/>
-          <w:szCs w:val="17"/>
-        </w:rPr>
-        <w:t>Sep 2024 - Present</w:t>
+        <w:t xml:space="preserve">       </w:t>
+      </w:r>
+      <w:r>
+        <w:rPr>
+          <w:rFonts w:ascii="Helvetica Neue" w:eastAsia="Helvetica Neue" w:hAnsi="Helvetica Neue" w:cs="Helvetica Neue"/>
+          <w:sz w:val="17"/>
+          <w:szCs w:val="17"/>
+        </w:rPr>
+        <w:t xml:space="preserve"> </w:t>
+      </w:r>
+      <w:r>
+        <w:rPr>
+          <w:rFonts w:ascii="Helvetica Neue" w:eastAsia="Helvetica Neue" w:hAnsi="Helvetica Neue" w:cs="Helvetica Neue"/>
+          <w:sz w:val="17"/>
+          <w:szCs w:val="17"/>
+        </w:rPr>
+        <w:t xml:space="preserve">Sep 2024 </w:t>
+      </w:r>
+      <w:r>
+        <w:rPr>
+          <w:rFonts w:ascii="Helvetica Neue" w:eastAsia="Helvetica Neue" w:hAnsi="Helvetica Neue" w:cs="Helvetica Neue"/>
+          <w:sz w:val="17"/>
+          <w:szCs w:val="17"/>
+        </w:rPr>
+        <w:t>-</w:t>
+      </w:r>
+      <w:r>
+        <w:rPr>
+          <w:rFonts w:ascii="Helvetica Neue" w:eastAsia="Helvetica Neue" w:hAnsi="Helvetica Neue" w:cs="Helvetica Neue"/>
+          <w:sz w:val="17"/>
+          <w:szCs w:val="17"/>
+        </w:rPr>
+        <w:t xml:space="preserve"> </w:t>
+      </w:r>
+      <w:r>
+        <w:rPr>
+          <w:rFonts w:ascii="Helvetica Neue" w:eastAsia="Helvetica Neue" w:hAnsi="Helvetica Neue" w:cs="Helvetica Neue"/>
+          <w:sz w:val="17"/>
+          <w:szCs w:val="17"/>
+        </w:rPr>
+        <w:t>May 2025</w:t>
       </w:r>
     </w:p>
     <w:p>
@@ -2731,23 +2786,15 @@
           <w:szCs w:val="17"/>
         </w:rPr>
         <w:tab/>
-        <w:t xml:space="preserve">        </w:t>
-      </w:r>
-      <w:r>
-        <w:rPr>
-          <w:rFonts w:ascii="Helvetica Neue" w:eastAsia="Helvetica Neue" w:hAnsi="Helvetica Neue" w:cs="Helvetica Neue"/>
-          <w:sz w:val="17"/>
-          <w:szCs w:val="17"/>
-        </w:rPr>
-        <w:t xml:space="preserve">   </w:t>
-      </w:r>
-      <w:r>
-        <w:rPr>
-          <w:rFonts w:ascii="Helvetica Neue" w:eastAsia="Helvetica Neue" w:hAnsi="Helvetica Neue" w:cs="Helvetica Neue"/>
-          <w:sz w:val="17"/>
-          <w:szCs w:val="17"/>
-        </w:rPr>
-        <w:t>Sep 2024 - Present</w:t>
+        <w:t xml:space="preserve">        Sep 2024 </w:t>
+      </w:r>
+      <w:r>
+        <w:rPr>
+          <w:rFonts w:ascii="Helvetica Neue" w:eastAsia="Helvetica Neue" w:hAnsi="Helvetica Neue" w:cs="Helvetica Neue"/>
+          <w:sz w:val="17"/>
+          <w:szCs w:val="17"/>
+        </w:rPr>
+        <w:t>- May 2025</w:t>
       </w:r>
     </w:p>
     <w:p>
@@ -2943,25 +2990,7 @@
           <w:sz w:val="17"/>
           <w:szCs w:val="17"/>
         </w:rPr>
-        <w:t xml:space="preserve">CS 5356 Building Startup Systems/Full-stack Web Development (Spring 2024 - Prof. Danny </w:t>
-      </w:r>
-      <w:proofErr w:type="spellStart"/>
-      <w:r>
-        <w:rPr>
-          <w:rFonts w:ascii="Helvetica Neue" w:eastAsia="Helvetica Neue" w:hAnsi="Helvetica Neue" w:cs="Helvetica Neue"/>
-          <w:sz w:val="17"/>
-          <w:szCs w:val="17"/>
-        </w:rPr>
-        <w:t>Parez</w:t>
-      </w:r>
-      <w:proofErr w:type="spellEnd"/>
-      <w:r>
-        <w:rPr>
-          <w:rFonts w:ascii="Helvetica Neue" w:eastAsia="Helvetica Neue" w:hAnsi="Helvetica Neue" w:cs="Helvetica Neue"/>
-          <w:sz w:val="17"/>
-          <w:szCs w:val="17"/>
-        </w:rPr>
-        <w:t>)</w:t>
+        <w:t>CS 5356 Building Startup Systems/Full-stack Web Development (Spring 2024 - Prof. Danny Parez)</w:t>
       </w:r>
     </w:p>
     <w:p>
@@ -3208,8 +3237,6 @@
         <w:spacing w:line="264" w:lineRule="auto"/>
         <w:rPr>
           <w:rFonts w:ascii="Helvetica Neue" w:eastAsia="Helvetica Neue" w:hAnsi="Helvetica Neue" w:cs="Helvetica Neue"/>
-          <w:sz w:val="28"/>
-          <w:szCs w:val="28"/>
         </w:rPr>
       </w:pPr>
     </w:p>
@@ -3230,7 +3257,7 @@
           <w:sz w:val="20"/>
           <w:szCs w:val="20"/>
         </w:rPr>
-        <w:t>SERVICE</w:t>
+        <w:t>TALKS, CRITIQUES &amp; SERVICE</w:t>
       </w:r>
     </w:p>
     <w:p>
@@ -3315,7 +3342,7 @@
         <w:spacing w:line="264" w:lineRule="auto"/>
         <w:rPr>
           <w:rFonts w:ascii="Helvetica Neue" w:eastAsia="Helvetica Neue" w:hAnsi="Helvetica Neue" w:cs="Helvetica Neue"/>
-          <w:i/>
+          <w:iCs/>
           <w:sz w:val="17"/>
           <w:szCs w:val="17"/>
         </w:rPr>
@@ -3343,10 +3370,32 @@
       <w:r>
         <w:rPr>
           <w:rFonts w:ascii="Helvetica Neue" w:eastAsia="Helvetica Neue" w:hAnsi="Helvetica Neue" w:cs="Helvetica Neue"/>
+          <w:b/>
+          <w:bCs/>
           <w:iCs/>
           <w:sz w:val="17"/>
           <w:szCs w:val="17"/>
         </w:rPr>
+        <w:t xml:space="preserve"> - </w:t>
+      </w:r>
+      <w:r>
+        <w:rPr>
+          <w:rFonts w:ascii="Helvetica Neue" w:eastAsia="Helvetica Neue" w:hAnsi="Helvetica Neue" w:cs="Helvetica Neue"/>
+          <w:b/>
+          <w:bCs/>
+          <w:iCs/>
+          <w:sz w:val="17"/>
+          <w:szCs w:val="17"/>
+        </w:rPr>
+        <w:t>Poetry &amp; Personal Essay Categories</w:t>
+      </w:r>
+      <w:r>
+        <w:rPr>
+          <w:rFonts w:ascii="Helvetica Neue" w:eastAsia="Helvetica Neue" w:hAnsi="Helvetica Neue" w:cs="Helvetica Neue"/>
+          <w:iCs/>
+          <w:sz w:val="17"/>
+          <w:szCs w:val="17"/>
+        </w:rPr>
         <w:t>, New York, NY</w:t>
       </w:r>
       <w:r>
@@ -3366,15 +3415,27 @@
           <w:szCs w:val="17"/>
         </w:rPr>
         <w:tab/>
-      </w:r>
-      <w:r>
+        <w:t xml:space="preserve">            Jan 2025</w:t>
+      </w:r>
+    </w:p>
+    <w:p>
+      <w:pPr>
+        <w:spacing w:line="264" w:lineRule="auto"/>
         <w:rPr>
           <w:rFonts w:ascii="Helvetica Neue" w:eastAsia="Helvetica Neue" w:hAnsi="Helvetica Neue" w:cs="Helvetica Neue"/>
           <w:iCs/>
           <w:sz w:val="17"/>
           <w:szCs w:val="17"/>
         </w:rPr>
-        <w:tab/>
+      </w:pPr>
+      <w:r>
+        <w:rPr>
+          <w:rFonts w:ascii="Helvetica Neue" w:eastAsia="Helvetica Neue" w:hAnsi="Helvetica Neue" w:cs="Helvetica Neue"/>
+          <w:i/>
+          <w:sz w:val="17"/>
+          <w:szCs w:val="17"/>
+        </w:rPr>
+        <w:t>Guest Artist &amp; Critic</w:t>
       </w:r>
       <w:r>
         <w:rPr>
@@ -3383,36 +3444,65 @@
           <w:sz w:val="17"/>
           <w:szCs w:val="17"/>
         </w:rPr>
-        <w:tab/>
-      </w:r>
-      <w:r>
-        <w:rPr>
-          <w:rFonts w:ascii="Helvetica Neue" w:eastAsia="Helvetica Neue" w:hAnsi="Helvetica Neue" w:cs="Helvetica Neue"/>
+        <w:t xml:space="preserve">, invited by Ziyi Zhang, PTDW 2040 Studio Drawing: Multi-Level, </w:t>
+      </w:r>
+      <w:r>
+        <w:rPr>
+          <w:rFonts w:ascii="Helvetica Neue" w:eastAsia="Helvetica Neue" w:hAnsi="Helvetica Neue" w:cs="Helvetica Neue"/>
+          <w:b/>
+          <w:bCs/>
           <w:iCs/>
           <w:sz w:val="17"/>
           <w:szCs w:val="17"/>
         </w:rPr>
-        <w:tab/>
-      </w:r>
-      <w:r>
-        <w:rPr>
-          <w:rFonts w:ascii="Helvetica Neue" w:eastAsia="Helvetica Neue" w:hAnsi="Helvetica Neue" w:cs="Helvetica Neue"/>
+        <w:t>S</w:t>
+      </w:r>
+      <w:r>
+        <w:rPr>
+          <w:rFonts w:ascii="Helvetica Neue" w:eastAsia="Helvetica Neue" w:hAnsi="Helvetica Neue" w:cs="Helvetica Neue"/>
+          <w:b/>
+          <w:bCs/>
           <w:iCs/>
           <w:sz w:val="17"/>
           <w:szCs w:val="17"/>
         </w:rPr>
-        <w:tab/>
-        <w:t xml:space="preserve">            Jan 2025</w:t>
-      </w:r>
-    </w:p>
-    <w:p>
-      <w:pPr>
-        <w:spacing w:line="264" w:lineRule="auto"/>
+        <w:t>AIC</w:t>
+      </w:r>
+      <w:r>
         <w:rPr>
           <w:rFonts w:ascii="Helvetica Neue" w:eastAsia="Helvetica Neue" w:hAnsi="Helvetica Neue" w:cs="Helvetica Neue"/>
           <w:iCs/>
-          <w:sz w:val="28"/>
-          <w:szCs w:val="28"/>
+          <w:sz w:val="17"/>
+          <w:szCs w:val="17"/>
+        </w:rPr>
+        <w:t>, Chicago, IL</w:t>
+      </w:r>
+      <w:r>
+        <w:rPr>
+          <w:rFonts w:ascii="Helvetica Neue" w:eastAsia="Helvetica Neue" w:hAnsi="Helvetica Neue" w:cs="Helvetica Neue"/>
+          <w:iCs/>
+          <w:sz w:val="17"/>
+          <w:szCs w:val="17"/>
+        </w:rPr>
+        <w:tab/>
+      </w:r>
+      <w:r>
+        <w:rPr>
+          <w:rFonts w:ascii="Helvetica Neue" w:eastAsia="Helvetica Neue" w:hAnsi="Helvetica Neue" w:cs="Helvetica Neue"/>
+          <w:iCs/>
+          <w:sz w:val="17"/>
+          <w:szCs w:val="17"/>
+        </w:rPr>
+        <w:tab/>
+        <w:t xml:space="preserve">            Dec 2025</w:t>
+      </w:r>
+    </w:p>
+    <w:p>
+      <w:pPr>
+        <w:spacing w:line="264" w:lineRule="auto"/>
+        <w:rPr>
+          <w:rFonts w:ascii="Helvetica Neue" w:eastAsia="Helvetica Neue" w:hAnsi="Helvetica Neue" w:cs="Helvetica Neue"/>
+          <w:iCs/>
         </w:rPr>
       </w:pPr>
     </w:p>

</xml_diff>